<commit_message>
Deploy website to GitHub: a1513c78b8afa8cb206d9e48b1a0f48c8a45ea79
</commit_message>
<xml_diff>
--- a/files/meetings/sgm-2017/resolutions/Resolution_Mental Health and Suicide in Indigenous Communities in Canada_ CFMS SGM 2017.docx
+++ b/files/meetings/sgm-2017/resolutions/Resolution_Mental Health and Suicide in Indigenous Communities in Canada_ CFMS SGM 2017.docx
@@ -21,7 +21,17 @@
           <w:szCs w:val="28"/>
           <w:u w:val="single"/>
         </w:rPr>
-        <w:t xml:space="preserve">Motion to Adopt a Position Paper Statement on </w:t>
+        <w:t>Motion to Ado</w:t>
+      </w:r>
+      <w:r>
+        <w:rPr>
+          <w:rFonts w:ascii="Times New Roman" w:eastAsia="Times New Roman" w:hAnsi="Times New Roman" w:cs="Times New Roman"/>
+          <w:b/>
+          <w:sz w:val="28"/>
+          <w:szCs w:val="28"/>
+          <w:u w:val="single"/>
+        </w:rPr>
+        <w:t>pt a Position Paper “</w:t>
       </w:r>
       <w:r>
         <w:rPr>
@@ -34,6 +44,17 @@
         </w:rPr>
         <w:t>Mental Health and Suicide in Indigenous Communities in Canada</w:t>
       </w:r>
+      <w:r>
+        <w:rPr>
+          <w:rFonts w:ascii="Times New Roman" w:eastAsia="Times New Roman" w:hAnsi="Times New Roman" w:cs="Times New Roman"/>
+          <w:b/>
+          <w:bCs/>
+          <w:sz w:val="26"/>
+          <w:szCs w:val="26"/>
+          <w:u w:val="single"/>
+        </w:rPr>
+        <w:t>”</w:t>
+      </w:r>
     </w:p>
     <w:p>
       <w:pPr>
@@ -148,7 +169,23 @@
           <w:sz w:val="28"/>
           <w:szCs w:val="28"/>
         </w:rPr>
-        <w:t xml:space="preserve"> the CFMS adopt the position paper "Suicide in Indigenous Communities in Canada" and in doing so make public their opinion and defending the position when the opportunity arises. </w:t>
+        <w:t xml:space="preserve"> the CFMS adopt the position paper "</w:t>
+      </w:r>
+      <w:r>
+        <w:rPr>
+          <w:rFonts w:ascii="Times New Roman" w:eastAsia="Times New Roman" w:hAnsi="Times New Roman" w:cs="Times New Roman"/>
+          <w:sz w:val="28"/>
+          <w:szCs w:val="28"/>
+        </w:rPr>
+        <w:t xml:space="preserve">Mental Health and </w:t>
+      </w:r>
+      <w:r>
+        <w:rPr>
+          <w:rFonts w:ascii="Times New Roman" w:eastAsia="Times New Roman" w:hAnsi="Times New Roman" w:cs="Times New Roman"/>
+          <w:sz w:val="28"/>
+          <w:szCs w:val="28"/>
+        </w:rPr>
+        <w:t xml:space="preserve">Suicide in Indigenous Communities in Canada" and in doing so make public their opinion and defending the position when the opportunity arises. </w:t>
       </w:r>
     </w:p>
     <w:p>
@@ -190,6 +227,8 @@
         </w:rPr>
         <w:t xml:space="preserve"> none</w:t>
       </w:r>
+      <w:bookmarkStart w:id="0" w:name="_GoBack"/>
+      <w:bookmarkEnd w:id="0"/>
     </w:p>
     <w:p>
       <w:pPr>
@@ -266,7 +305,26 @@
           <w:sz w:val="28"/>
           <w:szCs w:val="28"/>
         </w:rPr>
-        <w:t xml:space="preserve"> Kai Homer, Univ</w:t>
+        <w:t xml:space="preserve"> </w:t>
+      </w:r>
+    </w:p>
+    <w:p>
+      <w:pPr>
+        <w:pStyle w:val="NoSpacing"/>
+        <w:contextualSpacing/>
+        <w:rPr>
+          <w:rFonts w:ascii="Times New Roman" w:hAnsi="Times New Roman" w:cs="Times New Roman"/>
+          <w:sz w:val="28"/>
+          <w:szCs w:val="28"/>
+        </w:rPr>
+      </w:pPr>
+      <w:r>
+        <w:rPr>
+          <w:rFonts w:ascii="Times New Roman" w:hAnsi="Times New Roman" w:cs="Times New Roman"/>
+          <w:sz w:val="28"/>
+          <w:szCs w:val="28"/>
+        </w:rPr>
+        <w:t>Kai Homer, Univ</w:t>
       </w:r>
       <w:r>
         <w:rPr>
@@ -275,6 +333,33 @@
           <w:szCs w:val="28"/>
         </w:rPr>
         <w:t>ersity of Alberta</w:t>
+      </w:r>
+      <w:r>
+        <w:rPr>
+          <w:rFonts w:ascii="Times New Roman" w:hAnsi="Times New Roman" w:cs="Times New Roman"/>
+          <w:sz w:val="28"/>
+          <w:szCs w:val="28"/>
+        </w:rPr>
+        <w:t xml:space="preserve"> </w:t>
+      </w:r>
+    </w:p>
+    <w:p>
+      <w:pPr>
+        <w:pStyle w:val="NoSpacing"/>
+        <w:contextualSpacing/>
+        <w:rPr>
+          <w:rFonts w:ascii="Times New Roman" w:hAnsi="Times New Roman" w:cs="Times New Roman"/>
+          <w:sz w:val="28"/>
+          <w:szCs w:val="28"/>
+        </w:rPr>
+      </w:pPr>
+      <w:r>
+        <w:rPr>
+          <w:rFonts w:ascii="Times New Roman" w:hAnsi="Times New Roman" w:cs="Times New Roman"/>
+          <w:sz w:val="28"/>
+          <w:szCs w:val="28"/>
+        </w:rPr>
+        <w:t>Ali Sumner, University of Toronto</w:t>
       </w:r>
     </w:p>
     <w:p>
@@ -352,8 +437,6 @@
           <w:szCs w:val="28"/>
         </w:rPr>
       </w:pPr>
-      <w:bookmarkStart w:id="0" w:name="_GoBack"/>
-      <w:bookmarkEnd w:id="0"/>
     </w:p>
     <w:sectPr>
       <w:pgSz w:w="12240" w:h="15840"/>

</xml_diff>